<commit_message>
Aniadir en la parte de integrantes el nombre de Juan Ignacio Gomez
</commit_message>
<xml_diff>
--- a/InformeFinal.docx
+++ b/InformeFinal.docx
@@ -494,6 +494,28 @@
         </w:rPr>
         <w:t xml:space="preserve">Integrantes: </w:t>
       </w:r>
+      <w:r>
+        <w:rPr>
+          <w:rFonts w:ascii="Arial" w:eastAsia="Times New Roman" w:hAnsi="Arial" w:cs="Arial"/>
+          <w:b/>
+          <w:sz w:val="24"/>
+          <w:szCs w:val="24"/>
+          <w:lang w:val="es-ES" w:eastAsia="es-ES"/>
+        </w:rPr>
+        <w:t xml:space="preserve">Juan Ignacio </w:t>
+      </w:r>
+      <w:proofErr w:type="spellStart"/>
+      <w:r>
+        <w:rPr>
+          <w:rFonts w:ascii="Arial" w:eastAsia="Times New Roman" w:hAnsi="Arial" w:cs="Arial"/>
+          <w:b/>
+          <w:sz w:val="24"/>
+          <w:szCs w:val="24"/>
+          <w:lang w:val="es-ES" w:eastAsia="es-ES"/>
+        </w:rPr>
+        <w:t>Gomez</w:t>
+      </w:r>
+      <w:proofErr w:type="spellEnd"/>
     </w:p>
     <w:p>
       <w:pPr>
@@ -2474,23 +2496,7 @@
           <w:rFonts w:ascii="Arial" w:eastAsia="Times New Roman" w:hAnsi="Arial" w:cs="Arial"/>
           <w:lang w:val="es-ES" w:eastAsia="es-ES"/>
         </w:rPr>
-        <w:t xml:space="preserve">Como ministro de Tierras, Ambiente y Recursos Naturales tengo que decir que el Gobierno de Mendoza hace mucho por avanzar hacia la sustentabilidad que, entendemos, no sólo se aplica a controlar las emisiones de gases nocivos </w:t>
-      </w:r>
-      <w:proofErr w:type="gramStart"/>
-      <w:r>
-        <w:rPr>
-          <w:rFonts w:ascii="Arial" w:eastAsia="Times New Roman" w:hAnsi="Arial" w:cs="Arial"/>
-          <w:lang w:val="es-ES" w:eastAsia="es-ES"/>
-        </w:rPr>
-        <w:t>sino</w:t>
-      </w:r>
-      <w:proofErr w:type="gramEnd"/>
-      <w:r>
-        <w:rPr>
-          <w:rFonts w:ascii="Arial" w:eastAsia="Times New Roman" w:hAnsi="Arial" w:cs="Arial"/>
-          <w:lang w:val="es-ES" w:eastAsia="es-ES"/>
-        </w:rPr>
-        <w:t xml:space="preserve"> además, y con mucha fuerza, cuidar y proteger lo que naturalmente se nos ha brindado como recursos naturales. Además, existe en Mendoza un sector científico-académico de reconocimiento mundial que encabeza muchas de las investigaciones a nivel país sobre cambio climático.</w:t>
+        <w:t>Como ministro de Tierras, Ambiente y Recursos Naturales tengo que decir que el Gobierno de Mendoza hace mucho por avanzar hacia la sustentabilidad que, entendemos, no sólo se aplica a controlar las emisiones de gases nocivos sino además, y con mucha fuerza, cuidar y proteger lo que naturalmente se nos ha brindado como recursos naturales. Además, existe en Mendoza un sector científico-académico de reconocimiento mundial que encabeza muchas de las investigaciones a nivel país sobre cambio climático.</w:t>
       </w:r>
     </w:p>
     <w:p>

</xml_diff>

<commit_message>
Aniado mi nombre y apellido al informe
</commit_message>
<xml_diff>
--- a/InformeFinal.docx
+++ b/InformeFinal.docx
@@ -481,6 +481,50 @@
           <w:b/>
           <w:sz w:val="24"/>
           <w:szCs w:val="24"/>
+          <w:lang w:val="es-ES" w:eastAsia="es-ES"/>
+        </w:rPr>
+      </w:pPr>
+      <w:r>
+        <w:rPr>
+          <w:rFonts w:ascii="Arial" w:eastAsia="Times New Roman" w:hAnsi="Arial" w:cs="Arial"/>
+          <w:b/>
+          <w:sz w:val="24"/>
+          <w:szCs w:val="24"/>
+          <w:lang w:val="es-ES" w:eastAsia="es-ES"/>
+        </w:rPr>
+        <w:t xml:space="preserve">Integrantes: </w:t>
+      </w:r>
+      <w:r>
+        <w:rPr>
+          <w:rFonts w:ascii="Arial" w:eastAsia="Times New Roman" w:hAnsi="Arial" w:cs="Arial"/>
+          <w:b/>
+          <w:sz w:val="24"/>
+          <w:szCs w:val="24"/>
+          <w:lang w:val="es-ES" w:eastAsia="es-ES"/>
+        </w:rPr>
+        <w:t>Juan Ignacio Gomez</w:t>
+      </w:r>
+    </w:p>
+    <w:p>
+      <w:pPr>
+        <w:spacing w:after="0" w:line="240" w:lineRule="auto"/>
+        <w:rPr>
+          <w:rFonts w:ascii="Arial" w:eastAsia="Times New Roman" w:hAnsi="Arial" w:cs="Arial"/>
+          <w:b/>
+          <w:sz w:val="24"/>
+          <w:szCs w:val="24"/>
+          <w:lang w:val="es-ES" w:eastAsia="es-ES"/>
+        </w:rPr>
+      </w:pPr>
+    </w:p>
+    <w:p>
+      <w:pPr>
+        <w:spacing w:after="0" w:line="240" w:lineRule="auto"/>
+        <w:rPr>
+          <w:rFonts w:ascii="Arial" w:eastAsia="Times New Roman" w:hAnsi="Arial" w:cs="Arial"/>
+          <w:b/>
+          <w:sz w:val="24"/>
+          <w:szCs w:val="24"/>
           <w:lang w:eastAsia="es-ES"/>
         </w:rPr>
       </w:pPr>
@@ -492,30 +536,19 @@
           <w:szCs w:val="24"/>
           <w:lang w:val="es-ES" w:eastAsia="es-ES"/>
         </w:rPr>
-        <w:t xml:space="preserve">Integrantes: </w:t>
-      </w:r>
-      <w:r>
-        <w:rPr>
-          <w:rFonts w:ascii="Arial" w:eastAsia="Times New Roman" w:hAnsi="Arial" w:cs="Arial"/>
-          <w:b/>
-          <w:sz w:val="24"/>
-          <w:szCs w:val="24"/>
-          <w:lang w:val="es-ES" w:eastAsia="es-ES"/>
-        </w:rPr>
-        <w:t xml:space="preserve">Juan Ignacio </w:t>
-      </w:r>
-      <w:proofErr w:type="spellStart"/>
-      <w:r>
-        <w:rPr>
-          <w:rFonts w:ascii="Arial" w:eastAsia="Times New Roman" w:hAnsi="Arial" w:cs="Arial"/>
-          <w:b/>
-          <w:sz w:val="24"/>
-          <w:szCs w:val="24"/>
-          <w:lang w:val="es-ES" w:eastAsia="es-ES"/>
-        </w:rPr>
-        <w:t>Gomez</w:t>
-      </w:r>
-      <w:proofErr w:type="spellEnd"/>
+        <w:tab/>
+      </w:r>
+      <w:r>
+        <w:rPr>
+          <w:rFonts w:ascii="Arial" w:eastAsia="Times New Roman" w:hAnsi="Arial" w:cs="Arial"/>
+          <w:b/>
+          <w:sz w:val="24"/>
+          <w:szCs w:val="24"/>
+          <w:lang w:val="es-ES" w:eastAsia="es-ES"/>
+        </w:rPr>
+        <w:tab/>
+        <w:t>Ariel Martino</w:t>
+      </w:r>
     </w:p>
     <w:p>
       <w:pPr>
@@ -1971,43 +2004,7 @@
           <w:sz w:val="22"/>
           <w:szCs w:val="22"/>
         </w:rPr>
-        <w:t xml:space="preserve"> de una manera sustancial de las marcas que comercializa a través de políticas integradas de </w:t>
-      </w:r>
-      <w:proofErr w:type="spellStart"/>
-      <w:r>
-        <w:rPr>
-          <w:rFonts w:ascii="Arial" w:hAnsi="Arial" w:cs="Arial"/>
-          <w:sz w:val="22"/>
-          <w:szCs w:val="22"/>
-        </w:rPr>
-        <w:t>Sustainable</w:t>
-      </w:r>
-      <w:proofErr w:type="spellEnd"/>
-      <w:r>
-        <w:rPr>
-          <w:rFonts w:ascii="Arial" w:hAnsi="Arial" w:cs="Arial"/>
-          <w:sz w:val="22"/>
-          <w:szCs w:val="22"/>
-        </w:rPr>
-        <w:t xml:space="preserve"> </w:t>
-      </w:r>
-      <w:proofErr w:type="spellStart"/>
-      <w:r>
-        <w:rPr>
-          <w:rFonts w:ascii="Arial" w:hAnsi="Arial" w:cs="Arial"/>
-          <w:sz w:val="22"/>
-          <w:szCs w:val="22"/>
-        </w:rPr>
-        <w:t>Sourcing</w:t>
-      </w:r>
-      <w:proofErr w:type="spellEnd"/>
-      <w:r>
-        <w:rPr>
-          <w:rFonts w:ascii="Arial" w:hAnsi="Arial" w:cs="Arial"/>
-          <w:sz w:val="22"/>
-          <w:szCs w:val="22"/>
-        </w:rPr>
-        <w:t xml:space="preserve"> (100% de compras de ingredientes sostenibles que utiliza para el año 2020)</w:t>
+        <w:t> de una manera sustancial de las marcas que comercializa a través de políticas integradas de Sustainable Sourcing (100% de compras de ingredientes sostenibles que utiliza para el año 2020)</w:t>
       </w:r>
     </w:p>
     <w:p>
@@ -2068,43 +2065,7 @@
           <w:sz w:val="22"/>
           <w:szCs w:val="22"/>
         </w:rPr>
-        <w:t>. Comercializan, por ejemplo, productos cárnicos del vacuno con una huella de carbono un tercio menor que la estándar del mercado; o huevos denominados “</w:t>
-      </w:r>
-      <w:proofErr w:type="spellStart"/>
-      <w:r>
-        <w:rPr>
-          <w:rFonts w:ascii="Arial" w:hAnsi="Arial" w:cs="Arial"/>
-          <w:sz w:val="22"/>
-          <w:szCs w:val="22"/>
-        </w:rPr>
-        <w:t>Respectful</w:t>
-      </w:r>
-      <w:proofErr w:type="spellEnd"/>
-      <w:r>
-        <w:rPr>
-          <w:rFonts w:ascii="Arial" w:hAnsi="Arial" w:cs="Arial"/>
-          <w:sz w:val="22"/>
-          <w:szCs w:val="22"/>
-        </w:rPr>
-        <w:t xml:space="preserve"> </w:t>
-      </w:r>
-      <w:proofErr w:type="spellStart"/>
-      <w:r>
-        <w:rPr>
-          <w:rFonts w:ascii="Arial" w:hAnsi="Arial" w:cs="Arial"/>
-          <w:sz w:val="22"/>
-          <w:szCs w:val="22"/>
-        </w:rPr>
-        <w:t>Eggs</w:t>
-      </w:r>
-      <w:proofErr w:type="spellEnd"/>
-      <w:r>
-        <w:rPr>
-          <w:rFonts w:ascii="Arial" w:hAnsi="Arial" w:cs="Arial"/>
-          <w:sz w:val="22"/>
-          <w:szCs w:val="22"/>
-        </w:rPr>
-        <w:t>” que emiten también la mitad menos de CO2 en el conjunto total de su ciclo de vida.</w:t>
+        <w:t>. Comercializan, por ejemplo, productos cárnicos del vacuno con una huella de carbono un tercio menor que la estándar del mercado; o huevos denominados “Respectful Eggs” que emiten también la mitad menos de CO2 en el conjunto total de su ciclo de vida.</w:t>
       </w:r>
     </w:p>
     <w:p>
@@ -2406,7 +2367,6 @@
           <w:sz w:val="20"/>
           <w:lang w:val="es-ES" w:eastAsia="es-ES"/>
         </w:rPr>
-        <w:lastRenderedPageBreak/>
         <w:t xml:space="preserve">LOS ANDES, </w:t>
       </w:r>
       <w:r>
@@ -2512,39 +2472,7 @@
           <w:rFonts w:ascii="Arial" w:eastAsia="Times New Roman" w:hAnsi="Arial" w:cs="Arial"/>
           <w:lang w:val="es-ES" w:eastAsia="es-ES"/>
         </w:rPr>
-        <w:t xml:space="preserve">Mendoza cuida, con sus propios recursos, sus riquezas naturales. Así, tenemos áreas naturales protegidas como </w:t>
-      </w:r>
-      <w:proofErr w:type="spellStart"/>
-      <w:r>
-        <w:rPr>
-          <w:rFonts w:ascii="Arial" w:eastAsia="Times New Roman" w:hAnsi="Arial" w:cs="Arial"/>
-          <w:lang w:val="es-ES" w:eastAsia="es-ES"/>
-        </w:rPr>
-        <w:t>Llancanelo</w:t>
-      </w:r>
-      <w:proofErr w:type="spellEnd"/>
-      <w:r>
-        <w:rPr>
-          <w:rFonts w:ascii="Arial" w:eastAsia="Times New Roman" w:hAnsi="Arial" w:cs="Arial"/>
-          <w:lang w:val="es-ES" w:eastAsia="es-ES"/>
-        </w:rPr>
-        <w:t xml:space="preserve">, Puente del Inca, </w:t>
-      </w:r>
-      <w:proofErr w:type="spellStart"/>
-      <w:r>
-        <w:rPr>
-          <w:rFonts w:ascii="Arial" w:eastAsia="Times New Roman" w:hAnsi="Arial" w:cs="Arial"/>
-          <w:lang w:val="es-ES" w:eastAsia="es-ES"/>
-        </w:rPr>
-        <w:t>Payunia</w:t>
-      </w:r>
-      <w:proofErr w:type="spellEnd"/>
-      <w:r>
-        <w:rPr>
-          <w:rFonts w:ascii="Arial" w:eastAsia="Times New Roman" w:hAnsi="Arial" w:cs="Arial"/>
-          <w:lang w:val="es-ES" w:eastAsia="es-ES"/>
-        </w:rPr>
-        <w:t>, Caverna de las Brujas, Laguna del Diamante, entre otras, y dos parques provinciales, el Aconcagua y el Tupungato, visitados por turistas y deportistas del mundo entero.</w:t>
+        <w:t>Mendoza cuida, con sus propios recursos, sus riquezas naturales. Así, tenemos áreas naturales protegidas como Llancanelo, Puente del Inca, Payunia, Caverna de las Brujas, Laguna del Diamante, entre otras, y dos parques provinciales, el Aconcagua y el Tupungato, visitados por turistas y deportistas del mundo entero.</w:t>
       </w:r>
     </w:p>
     <w:p>
@@ -2608,23 +2536,7 @@
           <w:rFonts w:ascii="Arial" w:eastAsia="Times New Roman" w:hAnsi="Arial" w:cs="Arial"/>
           <w:lang w:val="es-ES" w:eastAsia="es-ES"/>
         </w:rPr>
-        <w:t xml:space="preserve">Mendoza elaboró junto con la Nación, </w:t>
-      </w:r>
-      <w:proofErr w:type="spellStart"/>
-      <w:r>
-        <w:rPr>
-          <w:rFonts w:ascii="Arial" w:eastAsia="Times New Roman" w:hAnsi="Arial" w:cs="Arial"/>
-          <w:lang w:val="es-ES" w:eastAsia="es-ES"/>
-        </w:rPr>
-        <w:t>Coviar</w:t>
-      </w:r>
-      <w:proofErr w:type="spellEnd"/>
-      <w:r>
-        <w:rPr>
-          <w:rFonts w:ascii="Arial" w:eastAsia="Times New Roman" w:hAnsi="Arial" w:cs="Arial"/>
-          <w:lang w:val="es-ES" w:eastAsia="es-ES"/>
-        </w:rPr>
-        <w:t>, empresarios bodegueros y sectores productivos la primer Guía Metodológica de Huella de Carbono en Vinos, para la futura reducción en las emisiones de CO2 en toda la cadena vitivinícola.</w:t>
+        <w:t>Mendoza elaboró junto con la Nación, Coviar, empresarios bodegueros y sectores productivos la primer Guía Metodológica de Huella de Carbono en Vinos, para la futura reducción en las emisiones de CO2 en toda la cadena vitivinícola.</w:t>
       </w:r>
     </w:p>
     <w:p>
@@ -2686,6 +2598,7 @@
           <w:rFonts w:ascii="Arial" w:eastAsia="Times New Roman" w:hAnsi="Arial" w:cs="Arial"/>
           <w:lang w:val="es-ES" w:eastAsia="es-ES"/>
         </w:rPr>
+        <w:lastRenderedPageBreak/>
         <w:t>Mendoza y que puede empezar a trabajarse y mejorar en días, si se quisiera.</w:t>
       </w:r>
     </w:p>
@@ -2702,7 +2615,6 @@
           <w:rFonts w:ascii="Arial" w:eastAsia="Times New Roman" w:hAnsi="Arial" w:cs="Arial"/>
           <w:lang w:val="es-ES" w:eastAsia="es-ES"/>
         </w:rPr>
-        <w:lastRenderedPageBreak/>
         <w:t>Las herramientas para luchar contra el cambio climático están en las decisiones políticas que toma un gobierno. Mendoza las ha elaborado y lleva adelante muchas de ellas. Es tiempo que todas las fuerzas políticas, sociales y económicas hagan un frente común ante estas propuestas que deben ser políticas de Estado.</w:t>
       </w:r>
     </w:p>

</xml_diff>

<commit_message>
Se actualizo el informe final aniadiendole los links a trello y github
</commit_message>
<xml_diff>
--- a/InformeFinal.docx
+++ b/InformeFinal.docx
@@ -187,7 +187,63 @@
           <w:szCs w:val="28"/>
           <w:lang w:val="es-ES" w:eastAsia="es-ES"/>
         </w:rPr>
-        <w:t>TRABAJO PRACTICO ESPECIAL “LA HUELLA DE CARBONO”</w:t>
+        <w:t>TRABAJO PRACTICO ESPECIAL</w:t>
+      </w:r>
+      <w:r>
+        <w:rPr>
+          <w:rFonts w:ascii="Arial" w:eastAsia="Times New Roman" w:hAnsi="Arial" w:cs="Arial"/>
+          <w:b/>
+          <w:sz w:val="28"/>
+          <w:szCs w:val="28"/>
+          <w:lang w:val="es-ES" w:eastAsia="es-ES"/>
+        </w:rPr>
+        <w:t xml:space="preserve"> DE TIO</w:t>
+      </w:r>
+      <w:r>
+        <w:rPr>
+          <w:rFonts w:ascii="Arial" w:eastAsia="Times New Roman" w:hAnsi="Arial" w:cs="Arial"/>
+          <w:b/>
+          <w:sz w:val="28"/>
+          <w:szCs w:val="28"/>
+          <w:lang w:val="es-ES" w:eastAsia="es-ES"/>
+        </w:rPr>
+        <w:t xml:space="preserve"> </w:t>
+      </w:r>
+    </w:p>
+    <w:p>
+      <w:pPr>
+        <w:spacing w:after="0" w:line="240" w:lineRule="auto"/>
+        <w:jc w:val="center"/>
+        <w:rPr>
+          <w:rFonts w:ascii="Arial" w:eastAsia="Times New Roman" w:hAnsi="Arial" w:cs="Arial"/>
+          <w:b/>
+          <w:sz w:val="28"/>
+          <w:szCs w:val="28"/>
+          <w:lang w:val="es-ES" w:eastAsia="es-ES"/>
+        </w:rPr>
+      </w:pPr>
+    </w:p>
+    <w:p>
+      <w:pPr>
+        <w:spacing w:after="0" w:line="240" w:lineRule="auto"/>
+        <w:jc w:val="center"/>
+        <w:rPr>
+          <w:rFonts w:ascii="Arial" w:eastAsia="Times New Roman" w:hAnsi="Arial" w:cs="Arial"/>
+          <w:b/>
+          <w:sz w:val="28"/>
+          <w:szCs w:val="28"/>
+          <w:lang w:val="es-ES" w:eastAsia="es-ES"/>
+        </w:rPr>
+      </w:pPr>
+      <w:r>
+        <w:rPr>
+          <w:rFonts w:ascii="Arial" w:eastAsia="Times New Roman" w:hAnsi="Arial" w:cs="Arial"/>
+          <w:b/>
+          <w:sz w:val="28"/>
+          <w:szCs w:val="28"/>
+          <w:lang w:val="es-ES" w:eastAsia="es-ES"/>
+        </w:rPr>
+        <w:t>“LA HUELLA DE CARBONO”</w:t>
       </w:r>
     </w:p>
     <w:p>
@@ -763,20 +819,8 @@
           <w:lang w:val="es-ES" w:eastAsia="es-ES"/>
         </w:rPr>
         <w:tab/>
-        <w:t xml:space="preserve">Ivo </w:t>
-      </w:r>
-      <w:proofErr w:type="gramStart"/>
-      <w:r>
-        <w:rPr>
-          <w:rFonts w:ascii="Arial" w:eastAsia="Times New Roman" w:hAnsi="Arial" w:cs="Arial"/>
-          <w:b/>
-          <w:sz w:val="24"/>
-          <w:szCs w:val="24"/>
-          <w:lang w:val="es-ES" w:eastAsia="es-ES"/>
-        </w:rPr>
-        <w:t>Coronel</w:t>
-      </w:r>
-      <w:proofErr w:type="gramEnd"/>
+        <w:t>Ivo Coronel</w:t>
+      </w:r>
     </w:p>
     <w:p>
       <w:pPr>
@@ -1250,6 +1294,70 @@
           <w:lang w:val="es-ES" w:eastAsia="es-ES"/>
         </w:rPr>
         <w:t>APENDICE ……………………………. Página 8</w:t>
+      </w:r>
+    </w:p>
+    <w:p>
+      <w:pPr>
+        <w:spacing w:after="0" w:line="240" w:lineRule="auto"/>
+        <w:rPr>
+          <w:rFonts w:ascii="Arial" w:eastAsia="Times New Roman" w:hAnsi="Arial" w:cs="Arial"/>
+          <w:b/>
+          <w:sz w:val="24"/>
+          <w:szCs w:val="24"/>
+          <w:lang w:val="es-ES" w:eastAsia="es-ES"/>
+        </w:rPr>
+      </w:pPr>
+    </w:p>
+    <w:p>
+      <w:pPr>
+        <w:spacing w:after="0" w:line="240" w:lineRule="auto"/>
+        <w:rPr>
+          <w:rFonts w:ascii="Arial" w:eastAsia="Times New Roman" w:hAnsi="Arial" w:cs="Arial"/>
+          <w:b/>
+          <w:sz w:val="24"/>
+          <w:szCs w:val="24"/>
+          <w:lang w:val="es-ES" w:eastAsia="es-ES"/>
+        </w:rPr>
+      </w:pPr>
+      <w:r>
+        <w:rPr>
+          <w:rFonts w:ascii="Arial" w:eastAsia="Times New Roman" w:hAnsi="Arial" w:cs="Arial"/>
+          <w:b/>
+          <w:sz w:val="24"/>
+          <w:szCs w:val="24"/>
+          <w:lang w:val="es-ES" w:eastAsia="es-ES"/>
+        </w:rPr>
+        <w:t>LINKS……………………………………</w:t>
+      </w:r>
+      <w:r>
+        <w:rPr>
+          <w:rFonts w:ascii="Arial" w:eastAsia="Times New Roman" w:hAnsi="Arial" w:cs="Arial"/>
+          <w:b/>
+          <w:sz w:val="24"/>
+          <w:szCs w:val="24"/>
+          <w:lang w:val="es-ES" w:eastAsia="es-ES"/>
+        </w:rPr>
+        <w:t xml:space="preserve"> </w:t>
+      </w:r>
+      <w:r>
+        <w:rPr>
+          <w:rFonts w:ascii="Arial" w:eastAsia="Times New Roman" w:hAnsi="Arial" w:cs="Arial"/>
+          <w:b/>
+          <w:sz w:val="24"/>
+          <w:szCs w:val="24"/>
+          <w:lang w:val="es-ES" w:eastAsia="es-ES"/>
+        </w:rPr>
+        <w:t>Página</w:t>
+      </w:r>
+      <w:r>
+        <w:rPr>
+          <w:rFonts w:ascii="Arial" w:eastAsia="Times New Roman" w:hAnsi="Arial" w:cs="Arial"/>
+          <w:b/>
+          <w:sz w:val="24"/>
+          <w:szCs w:val="24"/>
+          <w:lang w:val="es-ES" w:eastAsia="es-ES"/>
+        </w:rPr>
+        <w:t xml:space="preserve"> 10</w:t>
       </w:r>
     </w:p>
     <w:p>
@@ -2215,7 +2323,6 @@
           <w:szCs w:val="20"/>
         </w:rPr>
       </w:pPr>
-      <w:proofErr w:type="gramStart"/>
       <w:r>
         <w:rPr>
           <w:rFonts w:ascii="Arial" w:hAnsi="Arial" w:cs="Arial"/>
@@ -2238,16 +2345,7 @@
           <w:b/>
           <w:color w:val="484949"/>
         </w:rPr>
-        <w:t>La</w:t>
-      </w:r>
-      <w:proofErr w:type="gramEnd"/>
-      <w:r>
-        <w:rPr>
-          <w:rFonts w:ascii="Arial" w:hAnsi="Arial" w:cs="Arial"/>
-          <w:b/>
-          <w:color w:val="484949"/>
-        </w:rPr>
-        <w:t xml:space="preserve"> huella de carbono y nuestro impacto en el medio ambiente</w:t>
+        <w:t>La huella de carbono y nuestro impacto en el medio ambiente</w:t>
       </w:r>
     </w:p>
     <w:p>
@@ -2351,18 +2449,8 @@
           <w:szCs w:val="24"/>
           <w:lang w:val="es-ES" w:eastAsia="es-ES"/>
         </w:rPr>
-        <w:t xml:space="preserve">Como ocurre al caminar por una playa, todos y todas dejamos una huella a nuestro paso, pero su tamaño depende de nuestro consumo y del tipo de hábitos de cada persona. La alimentación, las compras que realizamos, el medio de transporte que elegimos para desplazarnos en la ciudad, nuestro </w:t>
-      </w:r>
-      <w:r>
-        <w:rPr>
-          <w:rFonts w:ascii="Arial" w:eastAsia="Times New Roman" w:hAnsi="Arial" w:cs="Arial"/>
-          <w:color w:val="222222"/>
-          <w:sz w:val="24"/>
-          <w:szCs w:val="24"/>
-          <w:lang w:val="es-ES" w:eastAsia="es-ES"/>
-        </w:rPr>
         <w:lastRenderedPageBreak/>
-        <w:t>consumo de energía; todo influye en que la huella que dejamos a nuestro paso sea mayor o menor medida.</w:t>
+        <w:t>Como ocurre al caminar por una playa, todos y todas dejamos una huella a nuestro paso, pero su tamaño depende de nuestro consumo y del tipo de hábitos de cada persona. La alimentación, las compras que realizamos, el medio de transporte que elegimos para desplazarnos en la ciudad, nuestro consumo de energía; todo influye en que la huella que dejamos a nuestro paso sea mayor o menor medida.</w:t>
       </w:r>
     </w:p>
     <w:p>
@@ -2832,6 +2920,7 @@
           <w:szCs w:val="24"/>
           <w:lang w:val="es-ES" w:eastAsia="es-ES"/>
         </w:rPr>
+        <w:lastRenderedPageBreak/>
         <w:t>II.2.a)</w:t>
       </w:r>
       <w:r>
@@ -2870,7 +2959,6 @@
           <w:szCs w:val="24"/>
           <w:lang w:val="es-ES" w:eastAsia="es-ES"/>
         </w:rPr>
-        <w:lastRenderedPageBreak/>
         <w:t>En esta ocasión vamos a desarrollar un poco más lo que supone el cálculo de la huella de carbono de una organización (entidad pública o privada, asociación u organización sin ánimo de lucro, por ejemplo).</w:t>
       </w:r>
     </w:p>
@@ -3534,6 +3622,7 @@
           <w:bdr w:val="none" w:sz="0" w:space="0" w:color="auto" w:frame="1"/>
           <w:lang w:val="es-ES" w:eastAsia="es-ES"/>
         </w:rPr>
+        <w:lastRenderedPageBreak/>
         <w:t>Emisiones indirectas de GEI:</w:t>
       </w:r>
       <w:r>
@@ -3558,15 +3647,7 @@
           <w:rFonts w:ascii="Arial" w:eastAsia="Times New Roman" w:hAnsi="Arial" w:cs="Arial"/>
           <w:lang w:val="es-ES" w:eastAsia="es-ES"/>
         </w:rPr>
-        <w:t xml:space="preserve">. Un ejemplo de emisión indirecta es la emisión </w:t>
-      </w:r>
-      <w:r>
-        <w:rPr>
-          <w:rFonts w:ascii="Arial" w:eastAsia="Times New Roman" w:hAnsi="Arial" w:cs="Arial"/>
-          <w:lang w:val="es-ES" w:eastAsia="es-ES"/>
-        </w:rPr>
-        <w:lastRenderedPageBreak/>
-        <w:t>procedente de la electricidad consumida por una organización, cuyas emisiones han sido producidas en el lugar en el que se generó dicha electricidad.</w:t>
+        <w:t>. Un ejemplo de emisión indirecta es la emisión procedente de la electricidad consumida por una organización, cuyas emisiones han sido producidas en el lugar en el que se generó dicha electricidad.</w:t>
       </w:r>
     </w:p>
     <w:p>
@@ -4759,6 +4840,7 @@
           <w:sz w:val="22"/>
           <w:szCs w:val="22"/>
         </w:rPr>
+        <w:lastRenderedPageBreak/>
         <w:t xml:space="preserve">En </w:t>
       </w:r>
       <w:r>
@@ -4793,16 +4875,7 @@
           <w:sz w:val="22"/>
           <w:szCs w:val="22"/>
         </w:rPr>
-        <w:t xml:space="preserve"> de los productos y organizaciones. </w:t>
-      </w:r>
-      <w:r>
-        <w:rPr>
-          <w:rFonts w:ascii="Arial" w:hAnsi="Arial" w:cs="Arial"/>
-          <w:sz w:val="22"/>
-          <w:szCs w:val="22"/>
-        </w:rPr>
-        <w:lastRenderedPageBreak/>
-        <w:t>Consideramos que el primer paso para reducir las emisiones a la atmósfera y definir una estrategia empresarial, es cuantificar su valor. En este sentido, ofrecemos servicios integrales considerando tanto a los operadores alimentarios de manera individual, como a la totalidad de la cadena alimentaria.</w:t>
+        <w:t> de los productos y organizaciones. Consideramos que el primer paso para reducir las emisiones a la atmósfera y definir una estrategia empresarial, es cuantificar su valor. En este sentido, ofrecemos servicios integrales considerando tanto a los operadores alimentarios de manera individual, como a la totalidad de la cadena alimentaria.</w:t>
       </w:r>
     </w:p>
     <w:p>
@@ -5039,23 +5112,7 @@
           <w:rFonts w:ascii="Arial" w:eastAsia="Times New Roman" w:hAnsi="Arial" w:cs="Arial"/>
           <w:lang w:val="es-ES" w:eastAsia="es-ES"/>
         </w:rPr>
-        <w:t xml:space="preserve">Como ministro de Tierras, Ambiente y Recursos Naturales tengo que decir que el Gobierno de Mendoza hace mucho por avanzar hacia la sustentabilidad que, entendemos, no sólo se aplica a controlar las emisiones de gases nocivos </w:t>
-      </w:r>
-      <w:proofErr w:type="gramStart"/>
-      <w:r>
-        <w:rPr>
-          <w:rFonts w:ascii="Arial" w:eastAsia="Times New Roman" w:hAnsi="Arial" w:cs="Arial"/>
-          <w:lang w:val="es-ES" w:eastAsia="es-ES"/>
-        </w:rPr>
-        <w:t>sino</w:t>
-      </w:r>
-      <w:proofErr w:type="gramEnd"/>
-      <w:r>
-        <w:rPr>
-          <w:rFonts w:ascii="Arial" w:eastAsia="Times New Roman" w:hAnsi="Arial" w:cs="Arial"/>
-          <w:lang w:val="es-ES" w:eastAsia="es-ES"/>
-        </w:rPr>
-        <w:t xml:space="preserve"> además, y con mucha fuerza, cuidar y proteger lo que naturalmente se nos ha brindado como recursos naturales. Además, existe en Mendoza un sector científico-académico de reconocimiento mundial que encabeza muchas de las investigaciones a nivel país sobre cambio climático.</w:t>
+        <w:t>Como ministro de Tierras, Ambiente y Recursos Naturales tengo que decir que el Gobierno de Mendoza hace mucho por avanzar hacia la sustentabilidad que, entendemos, no sólo se aplica a controlar las emisiones de gases nocivos sino además, y con mucha fuerza, cuidar y proteger lo que naturalmente se nos ha brindado como recursos naturales. Además, existe en Mendoza un sector científico-académico de reconocimiento mundial que encabeza muchas de las investigaciones a nivel país sobre cambio climático.</w:t>
       </w:r>
     </w:p>
     <w:p>
@@ -5151,15 +5208,8 @@
           <w:rFonts w:ascii="Arial" w:eastAsia="Times New Roman" w:hAnsi="Arial" w:cs="Arial"/>
           <w:lang w:val="es-ES" w:eastAsia="es-ES"/>
         </w:rPr>
-        <w:t xml:space="preserve">Este gobierno también piensa en las empresas, no sólo controlando que no contaminen aire, suelo, agua, sino además con programas como el de Producción más </w:t>
-      </w:r>
-      <w:r>
-        <w:rPr>
-          <w:rFonts w:ascii="Arial" w:eastAsia="Times New Roman" w:hAnsi="Arial" w:cs="Arial"/>
-          <w:lang w:val="es-ES" w:eastAsia="es-ES"/>
-        </w:rPr>
         <w:lastRenderedPageBreak/>
-        <w:t>Limpia que es un incentivo y un impulso a pequeños y medianos empresarios a cambiar hacia un desarrollo sustentable.</w:t>
+        <w:t>Este gobierno también piensa en las empresas, no sólo controlando que no contaminen aire, suelo, agua, sino además con programas como el de Producción más Limpia que es un incentivo y un impulso a pequeños y medianos empresarios a cambiar hacia un desarrollo sustentable.</w:t>
       </w:r>
     </w:p>
     <w:p>
@@ -5322,30 +5372,81 @@
     </w:p>
     <w:p>
       <w:pPr>
-        <w:pStyle w:val="NormalWeb"/>
-        <w:shd w:val="clear" w:color="auto" w:fill="FFFFFF"/>
-        <w:spacing w:before="0" w:beforeAutospacing="0" w:after="0" w:afterAutospacing="0" w:line="375" w:lineRule="atLeast"/>
         <w:jc w:val="both"/>
-        <w:textAlignment w:val="baseline"/>
-        <w:rPr>
-          <w:rFonts w:ascii="Open Sans" w:hAnsi="Open Sans"/>
-          <w:color w:val="777777"/>
-        </w:rPr>
-      </w:pPr>
-    </w:p>
-    <w:p>
-      <w:pPr>
-        <w:pStyle w:val="Prrafodelista"/>
-        <w:ind w:left="1080"/>
+        <w:rPr>
+          <w:rFonts w:ascii="Arial" w:hAnsi="Arial" w:cs="Arial"/>
+          <w:b/>
+          <w:bCs/>
+          <w:sz w:val="24"/>
+          <w:szCs w:val="24"/>
+          <w:u w:val="single"/>
+          <w:lang w:val="es-ES"/>
+        </w:rPr>
+      </w:pPr>
+      <w:r>
+        <w:rPr>
+          <w:rFonts w:ascii="Arial" w:hAnsi="Arial" w:cs="Arial"/>
+          <w:b/>
+          <w:bCs/>
+          <w:sz w:val="24"/>
+          <w:szCs w:val="24"/>
+          <w:u w:val="single"/>
+          <w:lang w:val="es-ES"/>
+        </w:rPr>
+        <w:t>LINKS</w:t>
+      </w:r>
+    </w:p>
+    <w:p>
+      <w:pPr>
         <w:jc w:val="both"/>
         <w:rPr>
           <w:rFonts w:ascii="Arial" w:hAnsi="Arial" w:cs="Arial"/>
           <w:lang w:val="es-ES"/>
         </w:rPr>
       </w:pPr>
+      <w:r>
+        <w:rPr>
+          <w:rFonts w:ascii="Arial" w:hAnsi="Arial" w:cs="Arial"/>
+          <w:lang w:val="es-ES"/>
+        </w:rPr>
+        <w:t xml:space="preserve">Trello: </w:t>
+      </w:r>
+      <w:hyperlink r:id="rId20" w:history="1">
+        <w:r>
+          <w:rPr>
+            <w:rStyle w:val="Hipervnculo"/>
+            <w:rFonts w:ascii="Arial" w:hAnsi="Arial" w:cs="Arial"/>
+            <w:lang w:val="es-ES"/>
+          </w:rPr>
+          <w:t>https://trello.com/b/QN2wFvh9/trabajo-huella-de-carbono</w:t>
+        </w:r>
+      </w:hyperlink>
+    </w:p>
+    <w:p>
+      <w:pPr>
+        <w:jc w:val="both"/>
+        <w:rPr>
+          <w:rFonts w:ascii="Arial" w:hAnsi="Arial" w:cs="Arial"/>
+          <w:lang w:val="en-US"/>
+        </w:rPr>
+      </w:pPr>
+      <w:r>
+        <w:rPr>
+          <w:rFonts w:ascii="Arial" w:hAnsi="Arial" w:cs="Arial"/>
+          <w:lang w:val="en-US"/>
+        </w:rPr>
+        <w:t xml:space="preserve">GitHub: </w:t>
+      </w:r>
+      <w:r>
+        <w:rPr>
+          <w:rFonts w:ascii="Arial" w:hAnsi="Arial" w:cs="Arial"/>
+          <w:lang w:val="en-US"/>
+        </w:rPr>
+        <w:t>https://github.com/JuanGomez1997/TP-Huella-de-Carbono</w:t>
+      </w:r>
     </w:p>
     <w:sectPr>
-      <w:headerReference w:type="default" r:id="rId20"/>
+      <w:headerReference w:type="default" r:id="rId21"/>
       <w:pgSz w:w="11906" w:h="16838"/>
       <w:pgMar w:top="1417" w:right="1701" w:bottom="1417" w:left="1701" w:header="708" w:footer="708" w:gutter="0"/>
       <w:cols w:space="708"/>

</xml_diff>